<commit_message>
Fin lumière et compte rendu
</commit_message>
<xml_diff>
--- a/CompteRendu.docx
+++ b/CompteRendu.docx
@@ -428,7 +428,7 @@
           <w:sz w:val="22"/>
           <w:shd w:fill="auto" w:val="clear"/>
         </w:rPr>
-        <w:t xml:space="preserve">entre chaque face ce qui permet à la carte graphique de ne pas les prendres en compte et de passer à la face suivante.</w:t>
+        <w:t xml:space="preserve">entre chaque face ce qui permet à la carte graphique de ne pas les prendre en compte et de passer à la face suivante.</w:t>
       </w:r>
     </w:p>
     <w:p>
@@ -477,7 +477,7 @@
           <w:sz w:val="22"/>
           <w:shd w:fill="auto" w:val="clear"/>
         </w:rPr>
-        <w:t xml:space="preserve">affiche le cube à l’aide elle s'occupe de bind nos buffer et d'allouer les informations necessaire pour le shader afin de dessiner / texturer notre cube.</w:t>
+        <w:t xml:space="preserve">affiche le cube à l’aide elle s'occupe de bind nos buffer et d'allouer les informations necessaires pour le shader afin de dessiner / texturer notre cube.</w:t>
       </w:r>
     </w:p>
     <w:p>
@@ -562,7 +562,7 @@
           <w:sz w:val="22"/>
           <w:shd w:fill="auto" w:val="clear"/>
         </w:rPr>
-        <w:t xml:space="preserve">Relief créer apartir d'une fonction gaussienne pour déterminer l'altitude z de chaque sommet en rouge les la composante </w:t>
+        <w:t xml:space="preserve">J'ai créé le relief à partir d'une fonction gaussienne pour déterminer l'altitude z de chaque sommet, plus la composante </w:t>
       </w:r>
       <w:r>
         <w:rPr>
@@ -585,7 +585,7 @@
           <w:sz w:val="22"/>
           <w:shd w:fill="auto" w:val="clear"/>
         </w:rPr>
-        <w:t xml:space="preserve">d'un sommet est élevé plus la couleur du sommet est rouge pour arrivé a ce résultat je suis passé par le programme shader fournit et j'ai construit mes couleur comme ce ci</w:t>
+        <w:t xml:space="preserve">d'un sommet est élevé plus la couleur du sommet est rouge pour arrivé a ce résultat je suis passé par le programme shader fournit et j'ai construit mes couleurs comme ce ci</w:t>
       </w:r>
     </w:p>
     <w:p>
@@ -697,8 +697,8 @@
         </w:rPr>
       </w:pPr>
       <w:r>
-        <w:object w:dxaOrig="8310" w:dyaOrig="6224">
-          <v:rect xmlns:o="urn:schemas-microsoft-com:office:office" xmlns:v="urn:schemas-microsoft-com:vml" id="rectole0000000000" style="width:415.500000pt;height:311.200000pt" o:preferrelative="t" o:ole="">
+        <w:object w:dxaOrig="8524" w:dyaOrig="6377">
+          <v:rect xmlns:o="urn:schemas-microsoft-com:office:office" xmlns:v="urn:schemas-microsoft-com:vml" id="rectole0000000000" style="width:426.200000pt;height:318.850000pt" o:preferrelative="t" o:ole="">
             <o:lock v:ext="edit"/>
             <v:imagedata xmlns:r="http://schemas.openxmlformats.org/officeDocument/2006/relationships" r:id="docRId1" o:title=""/>
           </v:rect>
@@ -803,109 +803,103 @@
           <w:sz w:val="22"/>
           <w:shd w:fill="auto" w:val="clear"/>
         </w:rPr>
-        <w:t xml:space="preserve">Relief créer apartir d'une fonction gaussienne pour déterminer l'altitude z de chaque sommet en rouge les la composante </w:t>
-      </w:r>
-      <w:r>
-        <w:rPr>
-          <w:rFonts w:ascii="Liberation Serif" w:hAnsi="Liberation Serif" w:cs="Liberation Serif" w:eastAsia="Liberation Serif"/>
-          <w:i/>
-          <w:color w:val="000000"/>
-          <w:spacing w:val="0"/>
-          <w:position w:val="0"/>
-          <w:sz w:val="22"/>
-          <w:shd w:fill="auto" w:val="clear"/>
-        </w:rPr>
-        <w:t xml:space="preserve">z </w:t>
-      </w:r>
-      <w:r>
-        <w:rPr>
-          <w:rFonts w:ascii="Liberation Serif" w:hAnsi="Liberation Serif" w:cs="Liberation Serif" w:eastAsia="Liberation Serif"/>
-          <w:color w:val="000000"/>
-          <w:spacing w:val="0"/>
-          <w:position w:val="0"/>
-          <w:sz w:val="22"/>
-          <w:shd w:fill="auto" w:val="clear"/>
-        </w:rPr>
-        <w:t xml:space="preserve">d'un sommet est élevé plus la couleur du sommet est rouge pour arrivé a ce résultat je suis passé par le programme shader fournit et j'ai construit mes couleur comme ce ci</w:t>
-      </w:r>
-    </w:p>
-    <w:p>
-      <w:pPr>
-        <w:spacing w:before="0" w:after="0" w:line="240"/>
-        <w:ind w:right="0" w:left="0" w:firstLine="0"/>
-        <w:jc w:val="both"/>
-        <w:rPr>
-          <w:rFonts w:ascii="Liberation Serif" w:hAnsi="Liberation Serif" w:cs="Liberation Serif" w:eastAsia="Liberation Serif"/>
-          <w:color w:val="000000"/>
-          <w:spacing w:val="0"/>
-          <w:position w:val="0"/>
-          <w:sz w:val="22"/>
-          <w:shd w:fill="auto" w:val="clear"/>
-        </w:rPr>
-      </w:pPr>
-      <w:r>
-        <w:rPr>
-          <w:rFonts w:ascii="Liberation Serif" w:hAnsi="Liberation Serif" w:cs="Liberation Serif" w:eastAsia="Liberation Serif"/>
-          <w:color w:val="000000"/>
-          <w:spacing w:val="0"/>
-          <w:position w:val="0"/>
-          <w:sz w:val="22"/>
-          <w:shd w:fill="auto" w:val="clear"/>
-        </w:rPr>
-        <w:t xml:space="preserve">Rouge = 0.1+vertexPos.z/6,</w:t>
-      </w:r>
-    </w:p>
-    <w:p>
-      <w:pPr>
-        <w:spacing w:before="0" w:after="0" w:line="240"/>
-        <w:ind w:right="0" w:left="0" w:firstLine="0"/>
-        <w:jc w:val="both"/>
-        <w:rPr>
-          <w:rFonts w:ascii="Liberation Serif" w:hAnsi="Liberation Serif" w:cs="Liberation Serif" w:eastAsia="Liberation Serif"/>
-          <w:color w:val="000000"/>
-          <w:spacing w:val="0"/>
-          <w:position w:val="0"/>
-          <w:sz w:val="22"/>
-          <w:shd w:fill="auto" w:val="clear"/>
-        </w:rPr>
-      </w:pPr>
-      <w:r>
-        <w:rPr>
-          <w:rFonts w:ascii="Liberation Serif" w:hAnsi="Liberation Serif" w:cs="Liberation Serif" w:eastAsia="Liberation Serif"/>
-          <w:color w:val="000000"/>
-          <w:spacing w:val="0"/>
-          <w:position w:val="0"/>
-          <w:sz w:val="22"/>
-          <w:shd w:fill="auto" w:val="clear"/>
-        </w:rPr>
-        <w:t xml:space="preserve">Vert = 0.1,</w:t>
-      </w:r>
-    </w:p>
-    <w:p>
-      <w:pPr>
-        <w:spacing w:before="0" w:after="0" w:line="240"/>
-        <w:ind w:right="0" w:left="0" w:firstLine="0"/>
-        <w:jc w:val="both"/>
-        <w:rPr>
-          <w:rFonts w:ascii="Liberation Serif" w:hAnsi="Liberation Serif" w:cs="Liberation Serif" w:eastAsia="Liberation Serif"/>
-          <w:color w:val="000000"/>
-          <w:spacing w:val="0"/>
-          <w:position w:val="0"/>
-          <w:sz w:val="22"/>
-          <w:shd w:fill="auto" w:val="clear"/>
-        </w:rPr>
-      </w:pPr>
-      <w:r>
-        <w:rPr>
-          <w:rFonts w:ascii="Liberation Serif" w:hAnsi="Liberation Serif" w:cs="Liberation Serif" w:eastAsia="Liberation Serif"/>
-          <w:color w:val="000000"/>
-          <w:spacing w:val="0"/>
-          <w:position w:val="0"/>
-          <w:sz w:val="22"/>
-          <w:shd w:fill="auto" w:val="clear"/>
-        </w:rPr>
-        <w:t xml:space="preserve">Bleu 0.1+(3-vertexPos.z)/6</w:t>
-      </w:r>
+        <w:t xml:space="preserve">Pour générer de la lumière et des matériaux j'ai trouvé deux façons différentes, la première on passe par OpenGL qui propose huit lumières avec différents types de lampe (Lampes directionnelles, Lampes positionnelles, spots...). Et la deuxième que j'ai un peu testé, on la fait soit même grace au shader.</w:t>
+      </w:r>
+    </w:p>
+    <w:p>
+      <w:pPr>
+        <w:spacing w:before="0" w:after="0" w:line="240"/>
+        <w:ind w:right="0" w:left="0" w:firstLine="0"/>
+        <w:jc w:val="both"/>
+        <w:rPr>
+          <w:rFonts w:ascii="Liberation Serif" w:hAnsi="Liberation Serif" w:cs="Liberation Serif" w:eastAsia="Liberation Serif"/>
+          <w:color w:val="000000"/>
+          <w:spacing w:val="0"/>
+          <w:position w:val="0"/>
+          <w:sz w:val="22"/>
+          <w:shd w:fill="auto" w:val="clear"/>
+        </w:rPr>
+      </w:pPr>
+      <w:r>
+        <w:rPr>
+          <w:rFonts w:ascii="Liberation Serif" w:hAnsi="Liberation Serif" w:cs="Liberation Serif" w:eastAsia="Liberation Serif"/>
+          <w:color w:val="000000"/>
+          <w:spacing w:val="0"/>
+          <w:position w:val="0"/>
+          <w:sz w:val="22"/>
+          <w:shd w:fill="auto" w:val="clear"/>
+        </w:rPr>
+        <w:t xml:space="preserve">J'ai donc créé une lumière d'ambiance plutôt foncé et deux lumières diffuses avec spéculaires, orangé et bleuté voici le résultat j'ai aussi ajouté un matériel gris clair sur l'objet. Les lumières d'OpenGL sont surrement plus jolies et avec plus d'options mais ayant testé cette technique l'année passé je voulais essayer moi-même.</w:t>
+      </w:r>
+    </w:p>
+    <w:p>
+      <w:pPr>
+        <w:spacing w:before="0" w:after="0" w:line="240"/>
+        <w:ind w:right="0" w:left="0" w:firstLine="0"/>
+        <w:jc w:val="both"/>
+        <w:rPr>
+          <w:rFonts w:ascii="Liberation Serif" w:hAnsi="Liberation Serif" w:cs="Liberation Serif" w:eastAsia="Liberation Serif"/>
+          <w:color w:val="000000"/>
+          <w:spacing w:val="0"/>
+          <w:position w:val="0"/>
+          <w:sz w:val="22"/>
+          <w:shd w:fill="auto" w:val="clear"/>
+        </w:rPr>
+      </w:pPr>
+    </w:p>
+    <w:p>
+      <w:pPr>
+        <w:spacing w:before="0" w:after="0" w:line="240"/>
+        <w:ind w:right="0" w:left="0" w:firstLine="0"/>
+        <w:jc w:val="both"/>
+        <w:rPr>
+          <w:rFonts w:ascii="Liberation Serif" w:hAnsi="Liberation Serif" w:cs="Liberation Serif" w:eastAsia="Liberation Serif"/>
+          <w:color w:val="000000"/>
+          <w:spacing w:val="0"/>
+          <w:position w:val="0"/>
+          <w:sz w:val="22"/>
+          <w:shd w:fill="auto" w:val="clear"/>
+        </w:rPr>
+      </w:pPr>
+      <w:r>
+        <w:object w:dxaOrig="8747" w:dyaOrig="6580">
+          <v:rect xmlns:o="urn:schemas-microsoft-com:office:office" xmlns:v="urn:schemas-microsoft-com:vml" id="rectole0000000001" style="width:437.350000pt;height:329.000000pt" o:preferrelative="t" o:ole="">
+            <o:lock v:ext="edit"/>
+            <v:imagedata xmlns:r="http://schemas.openxmlformats.org/officeDocument/2006/relationships" r:id="docRId3" o:title=""/>
+          </v:rect>
+          <o:OLEObject xmlns:r="http://schemas.openxmlformats.org/officeDocument/2006/relationships" xmlns:o="urn:schemas-microsoft-com:office:office" Type="Embed" ProgID="StaticDib" DrawAspect="Content" ObjectID="0000000001" ShapeID="rectole0000000001" r:id="docRId2"/>
+        </w:object>
+      </w:r>
+    </w:p>
+    <w:p>
+      <w:pPr>
+        <w:spacing w:before="0" w:after="0" w:line="240"/>
+        <w:ind w:right="0" w:left="0" w:firstLine="0"/>
+        <w:jc w:val="both"/>
+        <w:rPr>
+          <w:rFonts w:ascii="Liberation Serif" w:hAnsi="Liberation Serif" w:cs="Liberation Serif" w:eastAsia="Liberation Serif"/>
+          <w:color w:val="000000"/>
+          <w:spacing w:val="0"/>
+          <w:position w:val="0"/>
+          <w:sz w:val="22"/>
+          <w:shd w:fill="auto" w:val="clear"/>
+        </w:rPr>
+      </w:pPr>
+    </w:p>
+    <w:p>
+      <w:pPr>
+        <w:spacing w:before="0" w:after="0" w:line="240"/>
+        <w:ind w:right="0" w:left="0" w:firstLine="0"/>
+        <w:jc w:val="both"/>
+        <w:rPr>
+          <w:rFonts w:ascii="Liberation Serif" w:hAnsi="Liberation Serif" w:cs="Liberation Serif" w:eastAsia="Liberation Serif"/>
+          <w:color w:val="000000"/>
+          <w:spacing w:val="0"/>
+          <w:position w:val="0"/>
+          <w:sz w:val="22"/>
+          <w:shd w:fill="auto" w:val="clear"/>
+        </w:rPr>
+      </w:pPr>
     </w:p>
     <w:p>
       <w:pPr>

</xml_diff>